<commit_message>
Modern War essay finished
</commit_message>
<xml_diff>
--- a/中澳战争.docx
+++ b/中澳战争.docx
@@ -243,7 +243,6 @@
     <w:p>
       <w:pPr>
         <w:rPr>
-          <w:rFonts w:hint="eastAsia"/>
           <w:szCs w:val="21"/>
         </w:rPr>
       </w:pPr>
@@ -291,7 +290,80 @@
           <w:rFonts w:hint="eastAsia"/>
           <w:szCs w:val="21"/>
         </w:rPr>
-        <w:t>战机6架，预警机一架。其余歼-20返回永兴岛整备。此时，也就是下午2时15分，我南海“山东”舰航母编队</w:t>
+        <w:t>战机6架，预警机一架。其余歼-20返回永兴岛整备。此时，</w:t>
+      </w:r>
+      <w:r>
+        <w:rPr>
+          <w:rFonts w:hint="eastAsia"/>
+          <w:szCs w:val="21"/>
+        </w:rPr>
+        <w:t>即</w:t>
+      </w:r>
+      <w:r>
+        <w:rPr>
+          <w:rFonts w:hint="eastAsia"/>
+          <w:szCs w:val="21"/>
+        </w:rPr>
+        <w:t>下午2时15分，我南海“山东”舰航母编队</w:t>
+      </w:r>
+      <w:r>
+        <w:rPr>
+          <w:rFonts w:hint="eastAsia"/>
+          <w:szCs w:val="21"/>
+        </w:rPr>
+        <w:t>抵达巴布新几内亚附近，起飞的12架歼-15战斗机掩护第二波次36架歼-16战机再次对澳北部城市进行空袭，将达尔文港内全部澳军战舰击沉。</w:t>
+      </w:r>
+    </w:p>
+    <w:p>
+      <w:pPr>
+        <w:ind w:firstLineChars="200" w:firstLine="420"/>
+        <w:rPr>
+          <w:szCs w:val="21"/>
+        </w:rPr>
+      </w:pPr>
+      <w:r>
+        <w:rPr>
+          <w:rFonts w:hint="eastAsia"/>
+          <w:szCs w:val="21"/>
+        </w:rPr>
+        <w:t>至此，澳大利亚境内已经没有成建制的海、空军部队。中方宣布第一阶段的胜利</w:t>
+      </w:r>
+      <w:r>
+        <w:rPr>
+          <w:rFonts w:hint="eastAsia"/>
+          <w:szCs w:val="21"/>
+        </w:rPr>
+        <w:t>，并开始战争的第二阶段</w:t>
+      </w:r>
+      <w:r>
+        <w:rPr>
+          <w:rFonts w:hint="eastAsia"/>
+          <w:szCs w:val="21"/>
+        </w:rPr>
+        <w:t>。下午三时，我两个师的海军陆战队搭乘075型两栖攻击舰，登录达尔文港，建立滩头阵地。我方与印度尼西亚经过会谈，印度尼西亚同意将境内机场租用给我。我随即以机场为跳板，对已经占领的达尔文港机场进行大规模战略运输。起飞运-20一百余架次，空运</w:t>
+      </w:r>
+      <w:r>
+        <w:rPr>
+          <w:rFonts w:hint="eastAsia"/>
+          <w:szCs w:val="21"/>
+        </w:rPr>
+        <w:t>48辆99-A型坦克。我方随即于当日晚8时开始，在空军掩护下（此时空军大部转场达尔文机场），向澳大利亚南部突击，途中遭遇澳大利亚陆军一师（其常备的两个师之一），遂将其消灭，俘虏其师长。</w:t>
+      </w:r>
+    </w:p>
+    <w:p>
+      <w:pPr>
+        <w:ind w:firstLineChars="200" w:firstLine="420"/>
+        <w:rPr>
+          <w:rFonts w:hint="eastAsia"/>
+          <w:szCs w:val="21"/>
+        </w:rPr>
+      </w:pPr>
+      <w:r>
+        <w:rPr>
+          <w:rFonts w:hint="eastAsia"/>
+          <w:szCs w:val="21"/>
+        </w:rPr>
+        <w:t>至此，堪培拉以无险可守，澳大利亚宣布投降，与我开始谈判。我方取得战争的胜利。</w:t>
       </w:r>
     </w:p>
     <w:sectPr>

</xml_diff>